<commit_message>
Update the design docs
</commit_message>
<xml_diff>
--- a/Design.docx
+++ b/Design.docx
@@ -37,6 +37,24 @@
           <w:sz w:val="22"/>
           <w:szCs w:val="22"/>
         </w:rPr>
+        <w:t>(https://github.com/pkvijay/metaDR)</w:t>
+      </w:r>
+    </w:p>
+    <w:p>
+      <w:pPr>
+        <w:jc w:val="center"/>
+        <w:rPr>
+          <w:rFonts w:ascii="Times New Roman" w:hAnsi="Times New Roman" w:cs="Times New Roman"/>
+          <w:sz w:val="22"/>
+          <w:szCs w:val="22"/>
+        </w:rPr>
+      </w:pPr>
+      <w:r>
+        <w:rPr>
+          <w:rFonts w:ascii="Times New Roman" w:hAnsi="Times New Roman" w:cs="Times New Roman"/>
+          <w:sz w:val="22"/>
+          <w:szCs w:val="22"/>
+        </w:rPr>
         <w:t>Pradeep Kumar Vijay, Ulises Cuevas</w:t>
       </w:r>
     </w:p>
@@ -207,7 +225,23 @@
           <w:sz w:val="22"/>
           <w:szCs w:val="22"/>
         </w:rPr>
-        <w:t>have to manage metadata corresponding to the service that they provide</w:t>
+        <w:t xml:space="preserve">have to manage </w:t>
+      </w:r>
+      <w:r>
+        <w:rPr>
+          <w:rFonts w:ascii="Times New Roman" w:hAnsi="Times New Roman" w:cs="Times New Roman"/>
+          <w:sz w:val="22"/>
+          <w:szCs w:val="22"/>
+        </w:rPr>
+        <w:t xml:space="preserve">the </w:t>
+      </w:r>
+      <w:r>
+        <w:rPr>
+          <w:rFonts w:ascii="Times New Roman" w:hAnsi="Times New Roman" w:cs="Times New Roman"/>
+          <w:sz w:val="22"/>
+          <w:szCs w:val="22"/>
+        </w:rPr>
+        <w:t>metadata corresponding to the service that they provide</w:t>
       </w:r>
       <w:r>
         <w:rPr>
@@ -383,23 +417,111 @@
           <w:sz w:val="22"/>
           <w:szCs w:val="22"/>
         </w:rPr>
-        <w:t>. We have modeled the key-value store interface to be similar to the one in zookeeper, where the key is in the format of UNIX filesystem path and value is a string.  At any point of time, there is a single primary and multiple backups. All the client requests h</w:t>
-      </w:r>
-      <w:r>
-        <w:rPr>
-          <w:rFonts w:ascii="Times New Roman" w:hAnsi="Times New Roman" w:cs="Times New Roman"/>
-          <w:sz w:val="22"/>
-          <w:szCs w:val="22"/>
-        </w:rPr>
-        <w:t>ave to be issued to the primary in order to guarantee strong consistency.</w:t>
-      </w:r>
-      <w:r>
-        <w:rPr>
-          <w:rFonts w:ascii="Times New Roman" w:hAnsi="Times New Roman" w:cs="Times New Roman"/>
-          <w:sz w:val="22"/>
-          <w:szCs w:val="22"/>
-        </w:rPr>
-        <w:t xml:space="preserve"> When the primary fails, one of the backups changes role to primary. The system can tolerate ‘f’ failures where </w:t>
+        <w:t xml:space="preserve">. We have modeled the key-value store interface to be similar to the one in zookeeper, where the key is in the format of UNIX filesystem path and value is a string.  At any point of time, there is a single primary and multiple backups. </w:t>
+      </w:r>
+      <w:r>
+        <w:rPr>
+          <w:rFonts w:ascii="Times New Roman" w:hAnsi="Times New Roman" w:cs="Times New Roman"/>
+          <w:sz w:val="22"/>
+          <w:szCs w:val="22"/>
+        </w:rPr>
+        <w:t>In order to guarantee strong consistency</w:t>
+      </w:r>
+      <w:r>
+        <w:rPr>
+          <w:rFonts w:ascii="Times New Roman" w:hAnsi="Times New Roman" w:cs="Times New Roman"/>
+          <w:sz w:val="22"/>
+          <w:szCs w:val="22"/>
+        </w:rPr>
+        <w:t>,</w:t>
+      </w:r>
+      <w:r>
+        <w:rPr>
+          <w:rFonts w:ascii="Times New Roman" w:hAnsi="Times New Roman" w:cs="Times New Roman"/>
+          <w:sz w:val="22"/>
+          <w:szCs w:val="22"/>
+        </w:rPr>
+        <w:t xml:space="preserve"> a</w:t>
+      </w:r>
+      <w:r>
+        <w:rPr>
+          <w:rFonts w:ascii="Times New Roman" w:hAnsi="Times New Roman" w:cs="Times New Roman"/>
+          <w:sz w:val="22"/>
+          <w:szCs w:val="22"/>
+        </w:rPr>
+        <w:t>ll update/delete</w:t>
+      </w:r>
+      <w:r>
+        <w:rPr>
+          <w:rFonts w:ascii="Times New Roman" w:hAnsi="Times New Roman" w:cs="Times New Roman"/>
+          <w:sz w:val="22"/>
+          <w:szCs w:val="22"/>
+        </w:rPr>
+        <w:t xml:space="preserve"> requests h</w:t>
+      </w:r>
+      <w:r>
+        <w:rPr>
+          <w:rFonts w:ascii="Times New Roman" w:hAnsi="Times New Roman" w:cs="Times New Roman"/>
+          <w:sz w:val="22"/>
+          <w:szCs w:val="22"/>
+        </w:rPr>
+        <w:t>ave to be issued to the primary.</w:t>
+      </w:r>
+      <w:r>
+        <w:rPr>
+          <w:rFonts w:ascii="Times New Roman" w:hAnsi="Times New Roman" w:cs="Times New Roman"/>
+          <w:sz w:val="22"/>
+          <w:szCs w:val="22"/>
+        </w:rPr>
+        <w:t xml:space="preserve"> When the primary fails, one of the backups changes role to primary. </w:t>
+      </w:r>
+      <w:r>
+        <w:rPr>
+          <w:rFonts w:ascii="Times New Roman" w:hAnsi="Times New Roman" w:cs="Times New Roman"/>
+          <w:sz w:val="22"/>
+          <w:szCs w:val="22"/>
+        </w:rPr>
+        <w:t xml:space="preserve">In the current implementation, the read requests should also be issued to the primary, but with just a few lines of code change, the backups can respond to read requests as well. This system is designed for low read latency and hence the reads do not go through the replication protocol. </w:t>
+      </w:r>
+      <w:r>
+        <w:rPr>
+          <w:rFonts w:ascii="Times New Roman" w:hAnsi="Times New Roman" w:cs="Times New Roman"/>
+          <w:sz w:val="22"/>
+          <w:szCs w:val="22"/>
+        </w:rPr>
+        <w:t xml:space="preserve"> If the backups allow reads</w:t>
+      </w:r>
+      <w:r>
+        <w:rPr>
+          <w:rFonts w:ascii="Times New Roman" w:hAnsi="Times New Roman" w:cs="Times New Roman"/>
+          <w:sz w:val="22"/>
+          <w:szCs w:val="22"/>
+        </w:rPr>
+        <w:t xml:space="preserve"> there is a greater probability of stale reads. To overcome that, sync mechanism</w:t>
+      </w:r>
+      <w:r>
+        <w:rPr>
+          <w:rFonts w:ascii="Times New Roman" w:hAnsi="Times New Roman" w:cs="Times New Roman"/>
+          <w:sz w:val="22"/>
+          <w:szCs w:val="22"/>
+        </w:rPr>
+        <w:t>,</w:t>
+      </w:r>
+      <w:r>
+        <w:rPr>
+          <w:rFonts w:ascii="Times New Roman" w:hAnsi="Times New Roman" w:cs="Times New Roman"/>
+          <w:sz w:val="22"/>
+          <w:szCs w:val="22"/>
+        </w:rPr>
+        <w:t xml:space="preserve"> similar to the one in zookeeper need to be provided. </w:t>
+      </w:r>
+      <w:r>
+        <w:rPr>
+          <w:rFonts w:ascii="Times New Roman" w:hAnsi="Times New Roman" w:cs="Times New Roman"/>
+          <w:sz w:val="22"/>
+          <w:szCs w:val="22"/>
+        </w:rPr>
+        <w:t xml:space="preserve">The system can tolerate ‘f’ failures where </w:t>
       </w:r>
       <w:r>
         <w:rPr>
@@ -769,7 +891,103 @@
           <w:sz w:val="22"/>
           <w:szCs w:val="22"/>
         </w:rPr>
-        <w:t xml:space="preserve"> has to start the listener threads and in addition, it contains the details of all the nodes in the system. This is how each server instance would know the details of the nodes in system with which it has to </w:t>
+        <w:t xml:space="preserve"> has to start the </w:t>
+      </w:r>
+      <w:r>
+        <w:rPr>
+          <w:rFonts w:ascii="Times New Roman" w:hAnsi="Times New Roman" w:cs="Times New Roman"/>
+          <w:sz w:val="22"/>
+          <w:szCs w:val="22"/>
+        </w:rPr>
+        <w:t xml:space="preserve">RPC </w:t>
+      </w:r>
+      <w:r>
+        <w:rPr>
+          <w:rFonts w:ascii="Times New Roman" w:hAnsi="Times New Roman" w:cs="Times New Roman"/>
+          <w:sz w:val="22"/>
+          <w:szCs w:val="22"/>
+        </w:rPr>
+        <w:t>listener threads</w:t>
+      </w:r>
+      <w:r>
+        <w:rPr>
+          <w:rFonts w:ascii="Times New Roman" w:hAnsi="Times New Roman" w:cs="Times New Roman"/>
+          <w:sz w:val="22"/>
+          <w:szCs w:val="22"/>
+        </w:rPr>
+        <w:t>,</w:t>
+      </w:r>
+      <w:r>
+        <w:rPr>
+          <w:rFonts w:ascii="Times New Roman" w:hAnsi="Times New Roman" w:cs="Times New Roman"/>
+          <w:sz w:val="22"/>
+          <w:szCs w:val="22"/>
+        </w:rPr>
+        <w:t xml:space="preserve"> and in a</w:t>
+      </w:r>
+      <w:r>
+        <w:rPr>
+          <w:rFonts w:ascii="Times New Roman" w:hAnsi="Times New Roman" w:cs="Times New Roman"/>
+          <w:sz w:val="22"/>
+          <w:szCs w:val="22"/>
+        </w:rPr>
+        <w:t xml:space="preserve">ddition, it contains the </w:t>
+      </w:r>
+      <w:r>
+        <w:rPr>
+          <w:rFonts w:ascii="Times New Roman" w:hAnsi="Times New Roman" w:cs="Times New Roman"/>
+          <w:sz w:val="22"/>
+          <w:szCs w:val="22"/>
+        </w:rPr>
+        <w:t xml:space="preserve">IP </w:t>
+      </w:r>
+      <w:r>
+        <w:rPr>
+          <w:rFonts w:ascii="Times New Roman" w:hAnsi="Times New Roman" w:cs="Times New Roman"/>
+          <w:sz w:val="22"/>
+          <w:szCs w:val="22"/>
+        </w:rPr>
+        <w:t>endpoint details</w:t>
+      </w:r>
+      <w:r>
+        <w:rPr>
+          <w:rFonts w:ascii="Times New Roman" w:hAnsi="Times New Roman" w:cs="Times New Roman"/>
+          <w:sz w:val="22"/>
+          <w:szCs w:val="22"/>
+        </w:rPr>
+        <w:t xml:space="preserve"> of all the nodes in the system. This is how each server instance would know the </w:t>
+      </w:r>
+      <w:r>
+        <w:rPr>
+          <w:rFonts w:ascii="Times New Roman" w:hAnsi="Times New Roman" w:cs="Times New Roman"/>
+          <w:sz w:val="22"/>
+          <w:szCs w:val="22"/>
+        </w:rPr>
+        <w:t xml:space="preserve">IP and port </w:t>
+      </w:r>
+      <w:r>
+        <w:rPr>
+          <w:rFonts w:ascii="Times New Roman" w:hAnsi="Times New Roman" w:cs="Times New Roman"/>
+          <w:sz w:val="22"/>
+          <w:szCs w:val="22"/>
+        </w:rPr>
+        <w:t xml:space="preserve">details of the nodes in </w:t>
+      </w:r>
+      <w:r>
+        <w:rPr>
+          <w:rFonts w:ascii="Times New Roman" w:hAnsi="Times New Roman" w:cs="Times New Roman"/>
+          <w:sz w:val="22"/>
+          <w:szCs w:val="22"/>
+        </w:rPr>
+        <w:t xml:space="preserve">the </w:t>
+      </w:r>
+      <w:r>
+        <w:rPr>
+          <w:rFonts w:ascii="Times New Roman" w:hAnsi="Times New Roman" w:cs="Times New Roman"/>
+          <w:sz w:val="22"/>
+          <w:szCs w:val="22"/>
+        </w:rPr>
+        <w:t xml:space="preserve">system with which it has to </w:t>
       </w:r>
       <w:r>
         <w:rPr>
@@ -857,7 +1075,16 @@
           <w:sz w:val="22"/>
           <w:szCs w:val="22"/>
         </w:rPr>
-        <w:t xml:space="preserve"> error explaining that the node is not primary. In case of primary failure, the client can broadcast the request to all the nodes and only one of them would accept the request, which is the new primary.  From then on, the client can just send the request to the new primary.</w:t>
+        <w:t xml:space="preserve"> error explaining that the node is not primary. In case of </w:t>
+      </w:r>
+      <w:r>
+        <w:rPr>
+          <w:rFonts w:ascii="Times New Roman" w:hAnsi="Times New Roman" w:cs="Times New Roman"/>
+          <w:sz w:val="22"/>
+          <w:szCs w:val="22"/>
+        </w:rPr>
+        <w:lastRenderedPageBreak/>
+        <w:t>primary failure, the client can broadcast the request to all the nodes and only one of them would accept the request, which is the new primary.  From then on, the client can just send the request to the new primary.</w:t>
       </w:r>
       <w:r>
         <w:rPr>
@@ -1003,9 +1230,9 @@
           <w:szCs w:val="22"/>
         </w:rPr>
         <w:drawing>
-          <wp:inline distT="0" distB="0" distL="0" distR="0" wp14:anchorId="469DEF53" wp14:editId="0221BF00">
-            <wp:extent cx="5486400" cy="3223260"/>
-            <wp:effectExtent l="0" t="0" r="0" b="2540"/>
+          <wp:inline distT="0" distB="0" distL="0" distR="0" wp14:anchorId="469DEF53" wp14:editId="6E4C54D1">
+            <wp:extent cx="3656352" cy="1685260"/>
+            <wp:effectExtent l="0" t="0" r="1270" b="0"/>
             <wp:docPr id="1" name="Picture 1"/>
             <wp:cNvGraphicFramePr>
               <a:graphicFrameLocks xmlns:a="http://schemas.openxmlformats.org/drawingml/2006/main" noChangeAspect="1"/>
@@ -1032,7 +1259,7 @@
                   <pic:spPr>
                     <a:xfrm>
                       <a:off x="0" y="0"/>
-                      <a:ext cx="5486400" cy="3223260"/>
+                      <a:ext cx="3662584" cy="1688132"/>
                     </a:xfrm>
                     <a:prstGeom prst="rect">
                       <a:avLst/>
@@ -1047,7 +1274,7 @@
     </w:p>
     <w:p>
       <w:pPr>
-        <w:jc w:val="center"/>
+        <w:ind w:left="1440" w:firstLine="720"/>
         <w:rPr>
           <w:rFonts w:ascii="Times New Roman" w:hAnsi="Times New Roman" w:cs="Times New Roman"/>
           <w:sz w:val="22"/>
@@ -1167,9 +1394,9 @@
           <w:szCs w:val="22"/>
         </w:rPr>
         <w:drawing>
-          <wp:inline distT="0" distB="0" distL="0" distR="0" wp14:anchorId="12B671E1" wp14:editId="4B3CFBFE">
-            <wp:extent cx="5486400" cy="2175510"/>
-            <wp:effectExtent l="0" t="0" r="0" b="8890"/>
+          <wp:inline distT="0" distB="0" distL="0" distR="0" wp14:anchorId="12B671E1" wp14:editId="372B84EF">
+            <wp:extent cx="5251007" cy="1735765"/>
+            <wp:effectExtent l="0" t="0" r="6985" b="0"/>
             <wp:docPr id="2" name="Picture 2"/>
             <wp:cNvGraphicFramePr>
               <a:graphicFrameLocks xmlns:a="http://schemas.openxmlformats.org/drawingml/2006/main" noChangeAspect="1"/>
@@ -1196,7 +1423,7 @@
                   <pic:spPr>
                     <a:xfrm>
                       <a:off x="0" y="0"/>
-                      <a:ext cx="5486400" cy="2175510"/>
+                      <a:ext cx="5252682" cy="1736319"/>
                     </a:xfrm>
                     <a:prstGeom prst="rect">
                       <a:avLst/>
@@ -1263,6 +1490,14 @@
         <w:tab/>
         <w:t>Figure 2 provides the high level modules of the system, which are described below.</w:t>
       </w:r>
+      <w:r>
+        <w:rPr>
+          <w:rFonts w:ascii="Times New Roman" w:hAnsi="Times New Roman" w:cs="Times New Roman"/>
+          <w:sz w:val="22"/>
+          <w:szCs w:val="22"/>
+        </w:rPr>
+        <w:t xml:space="preserve"> </w:t>
+      </w:r>
     </w:p>
     <w:p>
       <w:pPr>
@@ -1887,7 +2122,23 @@
           <w:sz w:val="22"/>
           <w:szCs w:val="22"/>
         </w:rPr>
-        <w:t xml:space="preserve">The log is maintained in a in-memory data-structure. </w:t>
+        <w:t>The log is maintained in a</w:t>
+      </w:r>
+      <w:r>
+        <w:rPr>
+          <w:rFonts w:ascii="Times New Roman" w:hAnsi="Times New Roman" w:cs="Times New Roman"/>
+          <w:sz w:val="22"/>
+          <w:szCs w:val="22"/>
+        </w:rPr>
+        <w:t>n</w:t>
+      </w:r>
+      <w:r>
+        <w:rPr>
+          <w:rFonts w:ascii="Times New Roman" w:hAnsi="Times New Roman" w:cs="Times New Roman"/>
+          <w:sz w:val="22"/>
+          <w:szCs w:val="22"/>
+        </w:rPr>
+        <w:t xml:space="preserve"> in-memory data-structure. </w:t>
       </w:r>
       <w:r>
         <w:rPr>
@@ -2012,6 +2263,22 @@
           <w:szCs w:val="22"/>
         </w:rPr>
       </w:pPr>
+      <w:r>
+        <w:rPr>
+          <w:rFonts w:ascii="Times New Roman" w:hAnsi="Times New Roman" w:cs="Times New Roman"/>
+          <w:sz w:val="22"/>
+          <w:szCs w:val="22"/>
+        </w:rPr>
+        <w:t>Key modules that are missing from the above figure are StateTransfer and Reconfiguration.  Refer to ‘Status’ and ‘Future Work’</w:t>
+      </w:r>
+      <w:r>
+        <w:rPr>
+          <w:rFonts w:ascii="Times New Roman" w:hAnsi="Times New Roman" w:cs="Times New Roman"/>
+          <w:sz w:val="22"/>
+          <w:szCs w:val="22"/>
+        </w:rPr>
+        <w:t xml:space="preserve"> sections for more details on those.</w:t>
+      </w:r>
     </w:p>
     <w:p>
       <w:pPr>
@@ -2022,6 +2289,26 @@
           <w:szCs w:val="22"/>
         </w:rPr>
       </w:pPr>
+    </w:p>
+    <w:p>
+      <w:pPr>
+        <w:ind w:left="360"/>
+        <w:rPr>
+          <w:rFonts w:ascii="Times New Roman" w:hAnsi="Times New Roman" w:cs="Times New Roman"/>
+          <w:sz w:val="22"/>
+          <w:szCs w:val="22"/>
+        </w:rPr>
+      </w:pPr>
+    </w:p>
+    <w:p>
+      <w:pPr>
+        <w:ind w:left="360"/>
+        <w:rPr>
+          <w:rFonts w:ascii="Times New Roman" w:hAnsi="Times New Roman" w:cs="Times New Roman"/>
+          <w:sz w:val="22"/>
+          <w:szCs w:val="22"/>
+        </w:rPr>
+      </w:pPr>
       <w:r>
         <w:rPr>
           <w:rFonts w:ascii="Times New Roman" w:hAnsi="Times New Roman" w:cs="Times New Roman"/>
@@ -2030,9 +2317,9 @@
           <w:szCs w:val="22"/>
         </w:rPr>
         <w:drawing>
-          <wp:inline distT="0" distB="0" distL="0" distR="0" wp14:anchorId="2C1755D1" wp14:editId="16E9FA4E">
-            <wp:extent cx="6286500" cy="7110523"/>
-            <wp:effectExtent l="0" t="0" r="0" b="1905"/>
+          <wp:inline distT="0" distB="0" distL="0" distR="0" wp14:anchorId="2C1755D1" wp14:editId="38919295">
+            <wp:extent cx="6286122" cy="7315200"/>
+            <wp:effectExtent l="0" t="0" r="0" b="0"/>
             <wp:docPr id="4" name="Picture 4"/>
             <wp:cNvGraphicFramePr>
               <a:graphicFrameLocks xmlns:a="http://schemas.openxmlformats.org/drawingml/2006/main" noChangeAspect="1"/>
@@ -2059,7 +2346,7 @@
                   <pic:spPr>
                     <a:xfrm>
                       <a:off x="0" y="0"/>
-                      <a:ext cx="6288705" cy="7113017"/>
+                      <a:ext cx="6288705" cy="7318206"/>
                     </a:xfrm>
                     <a:prstGeom prst="rect">
                       <a:avLst/>
@@ -2138,7 +2425,7 @@
           <w:sz w:val="22"/>
           <w:szCs w:val="22"/>
         </w:rPr>
-        <w:t>Figure 3 provides the complete class diagram of the system.</w:t>
+        <w:t>Figure 3 provides the class diagram of the system.</w:t>
       </w:r>
       <w:r>
         <w:rPr>
@@ -2555,7 +2842,23 @@
           <w:sz w:val="22"/>
           <w:szCs w:val="22"/>
         </w:rPr>
-        <w:t xml:space="preserve"> class and provides the wrappers to the main client APIs to mange the KV store. Similarly </w:t>
+        <w:t xml:space="preserve"> class and pr</w:t>
+      </w:r>
+      <w:r>
+        <w:rPr>
+          <w:rFonts w:ascii="Times New Roman" w:hAnsi="Times New Roman" w:cs="Times New Roman"/>
+          <w:sz w:val="22"/>
+          <w:szCs w:val="22"/>
+        </w:rPr>
+        <w:t xml:space="preserve">ovides the wrappers to the </w:t>
+      </w:r>
+      <w:r>
+        <w:rPr>
+          <w:rFonts w:ascii="Times New Roman" w:hAnsi="Times New Roman" w:cs="Times New Roman"/>
+          <w:sz w:val="22"/>
+          <w:szCs w:val="22"/>
+        </w:rPr>
+        <w:t xml:space="preserve">client APIs to mange the KV store. Similarly </w:t>
       </w:r>
       <w:r>
         <w:rPr>
@@ -2735,7 +3038,7 @@
           <w:sz w:val="22"/>
           <w:szCs w:val="22"/>
         </w:rPr>
-        <w:t xml:space="preserve">, </w:t>
+        <w:t xml:space="preserve"> and </w:t>
       </w:r>
       <w:r>
         <w:rPr>
@@ -2768,7 +3071,23 @@
           <w:sz w:val="22"/>
           <w:szCs w:val="22"/>
         </w:rPr>
-        <w:t>functions in other backend modules. All the *Api_v1 and *Api_v1Server classes are auto-generated by XDRPP from the XDR IDLs.</w:t>
+        <w:t xml:space="preserve">functions in other backend modules. All the *Api_v1 and *Api_v1Server classes </w:t>
+      </w:r>
+      <w:r>
+        <w:rPr>
+          <w:rFonts w:ascii="Times New Roman" w:hAnsi="Times New Roman" w:cs="Times New Roman"/>
+          <w:sz w:val="22"/>
+          <w:szCs w:val="22"/>
+        </w:rPr>
+        <w:t>are auto-generated by XDRPP using</w:t>
+      </w:r>
+      <w:r>
+        <w:rPr>
+          <w:rFonts w:ascii="Times New Roman" w:hAnsi="Times New Roman" w:cs="Times New Roman"/>
+          <w:sz w:val="22"/>
+          <w:szCs w:val="22"/>
+        </w:rPr>
+        <w:t xml:space="preserve"> the XDR IDLs.</w:t>
       </w:r>
     </w:p>
     <w:p>
@@ -2907,7 +3226,15 @@
           <w:sz w:val="22"/>
           <w:szCs w:val="22"/>
         </w:rPr>
-        <w:t>kvStore.x is the XDR based IDL that provides the client facing APIs. The backend IDLs are vsReplication.x, viewChan</w:t>
+        <w:t xml:space="preserve">kvStore.x </w:t>
+      </w:r>
+      <w:r>
+        <w:rPr>
+          <w:rFonts w:ascii="Times New Roman" w:hAnsi="Times New Roman" w:cs="Times New Roman"/>
+          <w:sz w:val="22"/>
+          <w:szCs w:val="22"/>
+        </w:rPr>
+        <w:t>provides the client facing APIs. The backend IDLs are vsReplication.x, viewChan</w:t>
       </w:r>
       <w:r>
         <w:rPr>
@@ -3099,48 +3426,26 @@
           <w:sz w:val="22"/>
           <w:szCs w:val="22"/>
         </w:rPr>
-        <w:t>complete implementation detail, please refer to the source code link. NOTE that this is still work in progress</w:t>
-      </w:r>
-      <w:r>
-        <w:rPr>
-          <w:rFonts w:ascii="Times New Roman" w:hAnsi="Times New Roman" w:cs="Times New Roman"/>
-          <w:sz w:val="22"/>
-          <w:szCs w:val="22"/>
-        </w:rPr>
-        <w:t xml:space="preserve"> and </w:t>
-      </w:r>
-      <w:r>
-        <w:rPr>
-          <w:rFonts w:ascii="Times New Roman" w:hAnsi="Times New Roman" w:cs="Times New Roman"/>
-          <w:sz w:val="22"/>
-          <w:szCs w:val="22"/>
-        </w:rPr>
-        <w:t xml:space="preserve">not all modules </w:t>
-      </w:r>
-      <w:r>
-        <w:rPr>
-          <w:rFonts w:ascii="Times New Roman" w:hAnsi="Times New Roman" w:cs="Times New Roman"/>
-          <w:sz w:val="22"/>
-          <w:szCs w:val="22"/>
-        </w:rPr>
-        <w:t>have been implemented</w:t>
-      </w:r>
-      <w:r>
-        <w:rPr>
-          <w:rFonts w:ascii="Times New Roman" w:hAnsi="Times New Roman" w:cs="Times New Roman"/>
-          <w:sz w:val="22"/>
-          <w:szCs w:val="22"/>
-        </w:rPr>
-        <w:t xml:space="preserve"> yet</w:t>
-      </w:r>
-      <w:r>
-        <w:rPr>
-          <w:rFonts w:ascii="Times New Roman" w:hAnsi="Times New Roman" w:cs="Times New Roman"/>
-          <w:sz w:val="22"/>
-          <w:szCs w:val="22"/>
-        </w:rPr>
-        <w:t xml:space="preserve"> and since extensive testing is not yet done, there may be bugs in the system. </w:t>
-      </w:r>
+        <w:t xml:space="preserve">complete implementation detail, please refer to the source code link. </w:t>
+      </w:r>
+    </w:p>
+    <w:p>
+      <w:pPr>
+        <w:rPr>
+          <w:rFonts w:ascii="Times New Roman" w:hAnsi="Times New Roman" w:cs="Times New Roman"/>
+          <w:sz w:val="22"/>
+          <w:szCs w:val="22"/>
+        </w:rPr>
+      </w:pPr>
+    </w:p>
+    <w:p>
+      <w:pPr>
+        <w:rPr>
+          <w:rFonts w:ascii="Times New Roman" w:hAnsi="Times New Roman" w:cs="Times New Roman"/>
+          <w:sz w:val="22"/>
+          <w:szCs w:val="22"/>
+        </w:rPr>
+      </w:pPr>
     </w:p>
     <w:p>
       <w:pPr>
@@ -3159,8 +3464,6 @@
         </w:rPr>
         <w:t>Status</w:t>
       </w:r>
-      <w:bookmarkStart w:id="0" w:name="_GoBack"/>
-      <w:bookmarkEnd w:id="0"/>
     </w:p>
     <w:p>
       <w:pPr>
@@ -3221,39 +3524,81 @@
           <w:sz w:val="22"/>
           <w:szCs w:val="22"/>
         </w:rPr>
-        <w:t xml:space="preserve">Currently the replication and view-change </w:t>
-      </w:r>
-      <w:r>
-        <w:rPr>
-          <w:rFonts w:ascii="Times New Roman" w:hAnsi="Times New Roman" w:cs="Times New Roman"/>
-          <w:sz w:val="22"/>
-          <w:szCs w:val="22"/>
-        </w:rPr>
-        <w:t xml:space="preserve">protocols </w:t>
-      </w:r>
-      <w:r>
-        <w:rPr>
-          <w:rFonts w:ascii="Times New Roman" w:hAnsi="Times New Roman" w:cs="Times New Roman"/>
-          <w:sz w:val="22"/>
-          <w:szCs w:val="22"/>
-        </w:rPr>
-        <w:t>are implemented. We are still ironing out some bugs and performing some extensive testing. With the current implementation, all client requests to key-value memory store are replicated and whenever the primary dies, one of the backups become the new primary after the view-change protocol. We plan to complete the recovery module and if po</w:t>
-      </w:r>
-      <w:r>
-        <w:rPr>
-          <w:rFonts w:ascii="Times New Roman" w:hAnsi="Times New Roman" w:cs="Times New Roman"/>
-          <w:sz w:val="22"/>
-          <w:szCs w:val="22"/>
-        </w:rPr>
-        <w:t>ssible, the checkpoint module for the final demo</w:t>
-      </w:r>
-      <w:r>
-        <w:rPr>
-          <w:rFonts w:ascii="Times New Roman" w:hAnsi="Times New Roman" w:cs="Times New Roman"/>
-          <w:sz w:val="22"/>
-          <w:szCs w:val="22"/>
-        </w:rPr>
-        <w:t>.</w:t>
+        <w:t xml:space="preserve"> The replication, view-change and recovery modules are complete. </w:t>
+      </w:r>
+      <w:r>
+        <w:rPr>
+          <w:rFonts w:ascii="Times New Roman" w:hAnsi="Times New Roman" w:cs="Times New Roman"/>
+          <w:sz w:val="22"/>
+          <w:szCs w:val="22"/>
+        </w:rPr>
+        <w:t xml:space="preserve">We wanted to complete the checkpoint module, but realized that checkpointing is strongly linked to state transfer. Once </w:t>
+      </w:r>
+      <w:r>
+        <w:rPr>
+          <w:rFonts w:ascii="Times New Roman" w:hAnsi="Times New Roman" w:cs="Times New Roman"/>
+          <w:sz w:val="22"/>
+          <w:szCs w:val="22"/>
+        </w:rPr>
+        <w:t xml:space="preserve">the </w:t>
+      </w:r>
+      <w:r>
+        <w:rPr>
+          <w:rFonts w:ascii="Times New Roman" w:hAnsi="Times New Roman" w:cs="Times New Roman"/>
+          <w:sz w:val="22"/>
+          <w:szCs w:val="22"/>
+        </w:rPr>
+        <w:t>che</w:t>
+      </w:r>
+      <w:r>
+        <w:rPr>
+          <w:rFonts w:ascii="Times New Roman" w:hAnsi="Times New Roman" w:cs="Times New Roman"/>
+          <w:sz w:val="22"/>
+          <w:szCs w:val="22"/>
+        </w:rPr>
+        <w:t>ckpointing module trims the log</w:t>
+      </w:r>
+      <w:r>
+        <w:rPr>
+          <w:rFonts w:ascii="Times New Roman" w:hAnsi="Times New Roman" w:cs="Times New Roman"/>
+          <w:sz w:val="22"/>
+          <w:szCs w:val="22"/>
+        </w:rPr>
+        <w:t xml:space="preserve">, </w:t>
+      </w:r>
+      <w:r>
+        <w:rPr>
+          <w:rFonts w:ascii="Times New Roman" w:hAnsi="Times New Roman" w:cs="Times New Roman"/>
+          <w:sz w:val="22"/>
+          <w:szCs w:val="22"/>
+        </w:rPr>
+        <w:t>only the suffix of the log will be transferred</w:t>
+      </w:r>
+      <w:r>
+        <w:rPr>
+          <w:rFonts w:ascii="Times New Roman" w:hAnsi="Times New Roman" w:cs="Times New Roman"/>
+          <w:sz w:val="22"/>
+          <w:szCs w:val="22"/>
+        </w:rPr>
+        <w:t xml:space="preserve"> during view-change and recovery protocols</w:t>
+      </w:r>
+      <w:r>
+        <w:rPr>
+          <w:rFonts w:ascii="Times New Roman" w:hAnsi="Times New Roman" w:cs="Times New Roman"/>
+          <w:sz w:val="22"/>
+          <w:szCs w:val="22"/>
+        </w:rPr>
+        <w:t>. If any replica is lagging behind and needs the earlier log entries, it needs to be able to do a state transfer to catch up.  So state-transfer and checkpointing modules have a strong dependency and both have to be implemen</w:t>
+      </w:r>
+      <w:bookmarkStart w:id="0" w:name="_GoBack"/>
+      <w:bookmarkEnd w:id="0"/>
+      <w:r>
+        <w:rPr>
+          <w:rFonts w:ascii="Times New Roman" w:hAnsi="Times New Roman" w:cs="Times New Roman"/>
+          <w:sz w:val="22"/>
+          <w:szCs w:val="22"/>
+        </w:rPr>
+        <w:t xml:space="preserve">ted in order to ensure correctness of the view-change and recovery protocols. </w:t>
       </w:r>
     </w:p>
     <w:p>
@@ -3355,7 +3700,47 @@
           <w:sz w:val="22"/>
           <w:szCs w:val="22"/>
         </w:rPr>
-        <w:t>.</w:t>
+        <w:t>, the most important being the application state-transfer mechanism using Merkle tree. The</w:t>
+      </w:r>
+      <w:r>
+        <w:rPr>
+          <w:rFonts w:ascii="Times New Roman" w:hAnsi="Times New Roman" w:cs="Times New Roman"/>
+          <w:sz w:val="22"/>
+          <w:szCs w:val="22"/>
+        </w:rPr>
+        <w:t xml:space="preserve"> reconfiguration prot</w:t>
+      </w:r>
+      <w:r>
+        <w:rPr>
+          <w:rFonts w:ascii="Times New Roman" w:hAnsi="Times New Roman" w:cs="Times New Roman"/>
+          <w:sz w:val="22"/>
+          <w:szCs w:val="22"/>
+        </w:rPr>
+        <w:t xml:space="preserve">ocol mentioned in </w:t>
+      </w:r>
+      <w:r>
+        <w:rPr>
+          <w:rFonts w:ascii="Times New Roman" w:hAnsi="Times New Roman" w:cs="Times New Roman"/>
+          <w:sz w:val="22"/>
+          <w:szCs w:val="22"/>
+        </w:rPr>
+        <w:t xml:space="preserve">section 7 of </w:t>
+      </w:r>
+      <w:r>
+        <w:rPr>
+          <w:rFonts w:ascii="Times New Roman" w:hAnsi="Times New Roman" w:cs="Times New Roman"/>
+          <w:sz w:val="22"/>
+          <w:szCs w:val="22"/>
+        </w:rPr>
+        <w:t>the paper has</w:t>
+      </w:r>
+      <w:r>
+        <w:rPr>
+          <w:rFonts w:ascii="Times New Roman" w:hAnsi="Times New Roman" w:cs="Times New Roman"/>
+          <w:sz w:val="22"/>
+          <w:szCs w:val="22"/>
+        </w:rPr>
+        <w:t xml:space="preserve"> to be implemented to allow dynamic configuration changes without bringing down the whole system.</w:t>
       </w:r>
       <w:r>
         <w:rPr>
@@ -3371,54 +3756,6 @@
           <w:sz w:val="22"/>
           <w:szCs w:val="22"/>
         </w:rPr>
-        <w:t xml:space="preserve"> The reconfiguration prot</w:t>
-      </w:r>
-      <w:r>
-        <w:rPr>
-          <w:rFonts w:ascii="Times New Roman" w:hAnsi="Times New Roman" w:cs="Times New Roman"/>
-          <w:sz w:val="22"/>
-          <w:szCs w:val="22"/>
-        </w:rPr>
-        <w:t xml:space="preserve">ocol mentioned in </w:t>
-      </w:r>
-      <w:r>
-        <w:rPr>
-          <w:rFonts w:ascii="Times New Roman" w:hAnsi="Times New Roman" w:cs="Times New Roman"/>
-          <w:sz w:val="22"/>
-          <w:szCs w:val="22"/>
-        </w:rPr>
-        <w:t xml:space="preserve">section 7 of </w:t>
-      </w:r>
-      <w:r>
-        <w:rPr>
-          <w:rFonts w:ascii="Times New Roman" w:hAnsi="Times New Roman" w:cs="Times New Roman"/>
-          <w:sz w:val="22"/>
-          <w:szCs w:val="22"/>
-        </w:rPr>
-        <w:t>the paper has</w:t>
-      </w:r>
-      <w:r>
-        <w:rPr>
-          <w:rFonts w:ascii="Times New Roman" w:hAnsi="Times New Roman" w:cs="Times New Roman"/>
-          <w:sz w:val="22"/>
-          <w:szCs w:val="22"/>
-        </w:rPr>
-        <w:t xml:space="preserve"> to be implemented to allow dynamic configuration changes without bringing down the whole system.</w:t>
-      </w:r>
-      <w:r>
-        <w:rPr>
-          <w:rFonts w:ascii="Times New Roman" w:hAnsi="Times New Roman" w:cs="Times New Roman"/>
-          <w:sz w:val="22"/>
-          <w:szCs w:val="22"/>
-        </w:rPr>
-        <w:t xml:space="preserve"> </w:t>
-      </w:r>
-      <w:r>
-        <w:rPr>
-          <w:rFonts w:ascii="Times New Roman" w:hAnsi="Times New Roman" w:cs="Times New Roman"/>
-          <w:sz w:val="22"/>
-          <w:szCs w:val="22"/>
-        </w:rPr>
         <w:t xml:space="preserve">Clean shutdown mechanisms need to be implemented to facilitate bringing down server instances for maintenance reasons. </w:t>
       </w:r>
       <w:r>
@@ -3436,6 +3773,30 @@
           <w:szCs w:val="22"/>
         </w:rPr>
         <w:t xml:space="preserve"> The KV store is maintained as a simple hash table, where the key and value are strings. The scale of the metadata that can be stored in this system is limited by this in-memory data-structure. Techniques like prefix compression can be used to improve the KV store memory utilization and scale.</w:t>
+      </w:r>
+      <w:r>
+        <w:rPr>
+          <w:rFonts w:ascii="Times New Roman" w:hAnsi="Times New Roman" w:cs="Times New Roman"/>
+          <w:sz w:val="22"/>
+          <w:szCs w:val="22"/>
+        </w:rPr>
+        <w:t xml:space="preserve"> The keys</w:t>
+      </w:r>
+      <w:r>
+        <w:rPr>
+          <w:rFonts w:ascii="Times New Roman" w:hAnsi="Times New Roman" w:cs="Times New Roman"/>
+          <w:sz w:val="22"/>
+          <w:szCs w:val="22"/>
+        </w:rPr>
+        <w:t>/nodes</w:t>
+      </w:r>
+      <w:r>
+        <w:rPr>
+          <w:rFonts w:ascii="Times New Roman" w:hAnsi="Times New Roman" w:cs="Times New Roman"/>
+          <w:sz w:val="22"/>
+          <w:szCs w:val="22"/>
+        </w:rPr>
+        <w:t xml:space="preserve"> can also be decorated with additional properties to provide a data model similar to the one in zookeeper.</w:t>
       </w:r>
     </w:p>
     <w:p>

</xml_diff>